<commit_message>
lessgooooo dropdown we have now
</commit_message>
<xml_diff>
--- a/public/resumes/Kunj_Shah_Campus.docx
+++ b/public/resumes/Kunj_Shah_Campus.docx
@@ -8,8 +8,6 @@
         <w:jc w:val="center"/>
         <w:rPr>
           <w:rFonts w:ascii="Arial" w:hAnsi="Arial" w:cs="Arial"/>
-          <w:b/>
-          <w:bCs/>
           <w:sz w:val="28"/>
           <w:szCs w:val="28"/>
         </w:rPr>
@@ -23,6 +21,42 @@
           <w:szCs w:val="28"/>
         </w:rPr>
         <w:t>Kunj P. Shah</w:t>
+      </w:r>
+      <w:r>
+        <w:rPr>
+          <w:rFonts w:ascii="Arial" w:hAnsi="Arial" w:cs="Arial"/>
+          <w:b/>
+          <w:bCs/>
+          <w:sz w:val="28"/>
+          <w:szCs w:val="28"/>
+        </w:rPr>
+        <w:t xml:space="preserve"> </w:t>
+      </w:r>
+      <w:r>
+        <w:rPr>
+          <w:rFonts w:ascii="Arial" w:hAnsi="Arial" w:cs="Arial"/>
+          <w:sz w:val="28"/>
+          <w:szCs w:val="28"/>
+        </w:rPr>
+        <w:t>(</w:t>
+      </w:r>
+      <w:r>
+        <w:rPr>
+          <w:rFonts w:ascii="Arial" w:hAnsi="Arial" w:cs="Arial"/>
+          <w:i/>
+          <w:iCs/>
+          <w:sz w:val="28"/>
+          <w:szCs w:val="28"/>
+        </w:rPr>
+        <w:t>Campus Resume</w:t>
+      </w:r>
+      <w:r>
+        <w:rPr>
+          <w:rFonts w:ascii="Arial" w:hAnsi="Arial" w:cs="Arial"/>
+          <w:sz w:val="28"/>
+          <w:szCs w:val="28"/>
+        </w:rPr>
+        <w:t>)</w:t>
       </w:r>
     </w:p>
     <w:p>
@@ -125,6 +159,7 @@
         <w:t xml:space="preserve"> </w:t>
       </w:r>
       <w:hyperlink r:id="rId8" w:history="1">
+        <w:proofErr w:type="spellStart"/>
         <w:r>
           <w:rPr>
             <w:rStyle w:val="Hyperlink"/>
@@ -134,6 +169,7 @@
           </w:rPr>
           <w:t>Github</w:t>
         </w:r>
+        <w:proofErr w:type="spellEnd"/>
       </w:hyperlink>
       <w:r>
         <w:rPr>
@@ -184,7 +220,7 @@
           <w:sz w:val="24"/>
           <w:szCs w:val="24"/>
         </w:rPr>
-        <w:t>Jose</w:t>
+        <w:t>Francisco</w:t>
       </w:r>
       <w:r>
         <w:rPr>
@@ -255,12 +291,12 @@
       <w:r>
         <w:rPr>
           <w:rFonts w:ascii="Arial" w:hAnsi="Arial" w:cs="Arial"/>
-          <w:bCs/>
-          <w:color w:val="000000" w:themeColor="text1"/>
-          <w:sz w:val="21"/>
-          <w:szCs w:val="21"/>
-        </w:rPr>
-        <w:t xml:space="preserve">San </w:t>
+          <w:b/>
+          <w:color w:val="000000" w:themeColor="text1"/>
+          <w:sz w:val="21"/>
+          <w:szCs w:val="21"/>
+        </w:rPr>
+        <w:t>San Jose State University</w:t>
       </w:r>
       <w:r>
         <w:rPr>
@@ -270,17 +306,7 @@
           <w:sz w:val="21"/>
           <w:szCs w:val="21"/>
         </w:rPr>
-        <w:t>Jose</w:t>
-      </w:r>
-      <w:r>
-        <w:rPr>
-          <w:rFonts w:ascii="Arial" w:hAnsi="Arial" w:cs="Arial"/>
-          <w:bCs/>
-          <w:color w:val="000000" w:themeColor="text1"/>
-          <w:sz w:val="21"/>
-          <w:szCs w:val="21"/>
-        </w:rPr>
-        <w:t xml:space="preserve"> State University                       </w:t>
+        <w:t xml:space="preserve">                       </w:t>
       </w:r>
       <w:r>
         <w:rPr>
@@ -333,17 +359,38 @@
           <w:sz w:val="21"/>
           <w:szCs w:val="21"/>
         </w:rPr>
+        <w:t xml:space="preserve">            </w:t>
+      </w:r>
+      <w:r>
+        <w:rPr>
+          <w:rFonts w:ascii="Arial" w:hAnsi="Arial" w:cs="Arial"/>
+          <w:bCs/>
+          <w:color w:val="000000" w:themeColor="text1"/>
+          <w:sz w:val="21"/>
+          <w:szCs w:val="21"/>
+        </w:rPr>
+        <w:t xml:space="preserve"> </w:t>
+      </w:r>
+      <w:r>
+        <w:rPr>
+          <w:rFonts w:ascii="Arial" w:hAnsi="Arial" w:cs="Arial"/>
+          <w:bCs/>
+          <w:color w:val="000000" w:themeColor="text1"/>
+          <w:sz w:val="21"/>
+          <w:szCs w:val="21"/>
+        </w:rPr>
+        <w:tab/>
+      </w:r>
+      <w:r>
+        <w:rPr>
+          <w:rFonts w:ascii="Arial" w:hAnsi="Arial" w:cs="Arial"/>
+          <w:bCs/>
+          <w:color w:val="000000" w:themeColor="text1"/>
+          <w:sz w:val="21"/>
+          <w:szCs w:val="21"/>
+        </w:rPr>
+        <w:tab/>
         <w:t xml:space="preserve">    </w:t>
-      </w:r>
-      <w:r>
-        <w:rPr>
-          <w:rFonts w:ascii="Arial" w:hAnsi="Arial" w:cs="Arial"/>
-          <w:bCs/>
-          <w:color w:val="000000" w:themeColor="text1"/>
-          <w:sz w:val="21"/>
-          <w:szCs w:val="21"/>
-        </w:rPr>
-        <w:t xml:space="preserve">        </w:t>
       </w:r>
       <w:r>
         <w:rPr>
@@ -424,31 +471,28 @@
           <w:sz w:val="21"/>
           <w:szCs w:val="21"/>
         </w:rPr>
-        <w:t>GPA: 3.96/4.00, </w:t>
+        <w:t xml:space="preserve">To be transferred </w:t>
       </w:r>
       <w:r>
         <w:rPr>
           <w:rFonts w:ascii="Arial" w:hAnsi="Arial" w:cs="Arial"/>
           <w:bCs/>
-          <w:i/>
-          <w:iCs/>
-          <w:color w:val="000000" w:themeColor="text1"/>
-          <w:sz w:val="21"/>
-          <w:szCs w:val="21"/>
-        </w:rPr>
-        <w:t>Dean’s List</w:t>
+          <w:color w:val="000000" w:themeColor="text1"/>
+          <w:sz w:val="21"/>
+          <w:szCs w:val="21"/>
+        </w:rPr>
+        <w:tab/>
       </w:r>
       <w:r>
         <w:rPr>
           <w:rFonts w:ascii="Arial" w:hAnsi="Arial" w:cs="Arial"/>
           <w:bCs/>
-          <w:i/>
-          <w:iCs/>
           <w:color w:val="000000" w:themeColor="text1"/>
           <w:sz w:val="21"/>
           <w:szCs w:val="21"/>
         </w:rPr>
         <w:tab/>
+        <w:t xml:space="preserve">           </w:t>
       </w:r>
       <w:r>
         <w:rPr>
@@ -461,6 +505,7 @@
           <w:szCs w:val="21"/>
         </w:rPr>
         <w:tab/>
+        <w:t xml:space="preserve">      </w:t>
       </w:r>
       <w:r>
         <w:rPr>
@@ -472,7 +517,7 @@
           <w:sz w:val="21"/>
           <w:szCs w:val="21"/>
         </w:rPr>
-        <w:t xml:space="preserve">      </w:t>
+        <w:tab/>
       </w:r>
       <w:r>
         <w:rPr>
@@ -533,17 +578,43 @@
           <w:szCs w:val="21"/>
         </w:rPr>
         <w:tab/>
-        <w:t xml:space="preserve">       </w:t>
       </w:r>
       <w:r>
         <w:rPr>
           <w:rFonts w:ascii="Arial" w:hAnsi="Arial" w:cs="Arial"/>
           <w:bCs/>
-          <w:color w:val="000000" w:themeColor="text1"/>
-          <w:sz w:val="21"/>
-          <w:szCs w:val="21"/>
-        </w:rPr>
-        <w:t>2023-2025</w:t>
+          <w:i/>
+          <w:iCs/>
+          <w:color w:val="000000" w:themeColor="text1"/>
+          <w:sz w:val="21"/>
+          <w:szCs w:val="21"/>
+        </w:rPr>
+        <w:tab/>
+        <w:t xml:space="preserve">    202</w:t>
+      </w:r>
+      <w:r>
+        <w:rPr>
+          <w:rFonts w:ascii="Arial" w:hAnsi="Arial" w:cs="Arial"/>
+          <w:bCs/>
+          <w:i/>
+          <w:iCs/>
+          <w:color w:val="000000" w:themeColor="text1"/>
+          <w:sz w:val="21"/>
+          <w:szCs w:val="21"/>
+        </w:rPr>
+        <w:t>6</w:t>
+      </w:r>
+      <w:r>
+        <w:rPr>
+          <w:rFonts w:ascii="Arial" w:hAnsi="Arial" w:cs="Arial"/>
+          <w:bCs/>
+          <w:i/>
+          <w:iCs/>
+          <w:color w:val="000000" w:themeColor="text1"/>
+          <w:sz w:val="21"/>
+          <w:szCs w:val="21"/>
+        </w:rPr>
+        <w:t xml:space="preserve"> – 2027</w:t>
       </w:r>
     </w:p>
     <w:p>
@@ -572,7 +643,7 @@
       <w:r>
         <w:rPr>
           <w:rFonts w:ascii="Arial" w:hAnsi="Arial" w:cs="Arial"/>
-          <w:bCs/>
+          <w:b/>
           <w:color w:val="000000" w:themeColor="text1"/>
           <w:sz w:val="21"/>
           <w:szCs w:val="21"/>
@@ -582,12 +653,12 @@
       <w:r>
         <w:rPr>
           <w:rFonts w:ascii="Arial" w:hAnsi="Arial" w:cs="Arial"/>
-          <w:bCs/>
-          <w:color w:val="000000" w:themeColor="text1"/>
-          <w:sz w:val="21"/>
-          <w:szCs w:val="21"/>
-        </w:rPr>
-        <w:t xml:space="preserve">                       </w:t>
+          <w:b/>
+          <w:color w:val="000000" w:themeColor="text1"/>
+          <w:sz w:val="21"/>
+          <w:szCs w:val="21"/>
+        </w:rPr>
+        <w:t xml:space="preserve">                    </w:t>
       </w:r>
       <w:r>
         <w:rPr>
@@ -668,6 +739,27 @@
           <w:szCs w:val="21"/>
         </w:rPr>
         <w:t xml:space="preserve">    </w:t>
+      </w:r>
+      <w:r>
+        <w:rPr>
+          <w:rFonts w:ascii="Arial" w:hAnsi="Arial" w:cs="Arial"/>
+          <w:bCs/>
+          <w:color w:val="000000" w:themeColor="text1"/>
+          <w:sz w:val="21"/>
+          <w:szCs w:val="21"/>
+        </w:rPr>
+        <w:tab/>
+      </w:r>
+      <w:r>
+        <w:rPr>
+          <w:rFonts w:ascii="Arial" w:hAnsi="Arial" w:cs="Arial"/>
+          <w:bCs/>
+          <w:color w:val="000000" w:themeColor="text1"/>
+          <w:sz w:val="21"/>
+          <w:szCs w:val="21"/>
+        </w:rPr>
+        <w:tab/>
+        <w:t xml:space="preserve">         </w:t>
       </w:r>
       <w:r>
         <w:rPr>
@@ -726,30 +818,20 @@
     </w:p>
     <w:p>
       <w:pPr>
+        <w:pStyle w:val="ListParagraph"/>
         <w:numPr>
           <w:ilvl w:val="0"/>
-          <w:numId w:val="1"/>
+          <w:numId w:val="40"/>
         </w:numPr>
         <w:spacing w:after="0" w:line="276" w:lineRule="auto"/>
         <w:rPr>
-          <w:rFonts w:ascii="Arial" w:eastAsia="Calibri" w:hAnsi="Arial" w:cs="Arial"/>
-          <w:bCs/>
-          <w:color w:val="000000"/>
-          <w:sz w:val="21"/>
-          <w:szCs w:val="21"/>
-          <w:u w:val="single"/>
-        </w:rPr>
-      </w:pPr>
-      <w:r>
-        <w:rPr>
           <w:rFonts w:ascii="Arial" w:hAnsi="Arial" w:cs="Arial"/>
           <w:bCs/>
           <w:color w:val="000000" w:themeColor="text1"/>
           <w:sz w:val="21"/>
           <w:szCs w:val="21"/>
         </w:rPr>
-        <w:t>GPA: 3.9</w:t>
-      </w:r>
+      </w:pPr>
       <w:r>
         <w:rPr>
           <w:rFonts w:ascii="Arial" w:hAnsi="Arial" w:cs="Arial"/>
@@ -758,22 +840,12 @@
           <w:sz w:val="21"/>
           <w:szCs w:val="21"/>
         </w:rPr>
-        <w:t>6</w:t>
+        <w:t>GPA: 3.96/4.00, </w:t>
       </w:r>
       <w:r>
         <w:rPr>
           <w:rFonts w:ascii="Arial" w:hAnsi="Arial" w:cs="Arial"/>
           <w:bCs/>
-          <w:color w:val="000000" w:themeColor="text1"/>
-          <w:sz w:val="21"/>
-          <w:szCs w:val="21"/>
-        </w:rPr>
-        <w:t>/4.00, </w:t>
-      </w:r>
-      <w:r>
-        <w:rPr>
-          <w:rFonts w:ascii="Arial" w:hAnsi="Arial" w:cs="Arial"/>
-          <w:bCs/>
           <w:i/>
           <w:iCs/>
           <w:color w:val="000000" w:themeColor="text1"/>
@@ -781,54 +853,6 @@
           <w:szCs w:val="21"/>
         </w:rPr>
         <w:t>Dean’s List</w:t>
-      </w:r>
-      <w:r>
-        <w:rPr>
-          <w:rFonts w:ascii="Arial" w:hAnsi="Arial" w:cs="Arial"/>
-          <w:bCs/>
-          <w:i/>
-          <w:iCs/>
-          <w:color w:val="000000" w:themeColor="text1"/>
-          <w:sz w:val="21"/>
-          <w:szCs w:val="21"/>
-        </w:rPr>
-        <w:tab/>
-      </w:r>
-      <w:r>
-        <w:rPr>
-          <w:rFonts w:ascii="Arial" w:hAnsi="Arial" w:cs="Arial"/>
-          <w:bCs/>
-          <w:i/>
-          <w:iCs/>
-          <w:color w:val="000000" w:themeColor="text1"/>
-          <w:sz w:val="21"/>
-          <w:szCs w:val="21"/>
-        </w:rPr>
-        <w:tab/>
-      </w:r>
-      <w:r>
-        <w:rPr>
-          <w:rFonts w:ascii="Arial" w:hAnsi="Arial" w:cs="Arial"/>
-          <w:bCs/>
-          <w:i/>
-          <w:iCs/>
-          <w:color w:val="000000" w:themeColor="text1"/>
-          <w:sz w:val="21"/>
-          <w:szCs w:val="21"/>
-        </w:rPr>
-        <w:tab/>
-      </w:r>
-      <w:r>
-        <w:rPr>
-          <w:rFonts w:ascii="Arial" w:hAnsi="Arial" w:cs="Arial"/>
-          <w:bCs/>
-          <w:i/>
-          <w:iCs/>
-          <w:color w:val="000000" w:themeColor="text1"/>
-          <w:sz w:val="21"/>
-          <w:szCs w:val="21"/>
-        </w:rPr>
-        <w:t xml:space="preserve"> </w:t>
       </w:r>
       <w:r>
         <w:rPr>
@@ -859,6 +883,8 @@
         <w:rPr>
           <w:rFonts w:ascii="Arial" w:hAnsi="Arial" w:cs="Arial"/>
           <w:bCs/>
+          <w:i/>
+          <w:iCs/>
           <w:color w:val="000000" w:themeColor="text1"/>
           <w:sz w:val="21"/>
           <w:szCs w:val="21"/>
@@ -869,6 +895,8 @@
         <w:rPr>
           <w:rFonts w:ascii="Arial" w:hAnsi="Arial" w:cs="Arial"/>
           <w:bCs/>
+          <w:i/>
+          <w:iCs/>
           <w:color w:val="000000" w:themeColor="text1"/>
           <w:sz w:val="21"/>
           <w:szCs w:val="21"/>
@@ -879,43 +907,121 @@
         <w:rPr>
           <w:rFonts w:ascii="Arial" w:hAnsi="Arial" w:cs="Arial"/>
           <w:bCs/>
-          <w:color w:val="000000" w:themeColor="text1"/>
-          <w:sz w:val="21"/>
-          <w:szCs w:val="21"/>
-        </w:rPr>
-        <w:t xml:space="preserve">       </w:t>
+          <w:i/>
+          <w:iCs/>
+          <w:color w:val="000000" w:themeColor="text1"/>
+          <w:sz w:val="21"/>
+          <w:szCs w:val="21"/>
+        </w:rPr>
+        <w:tab/>
       </w:r>
       <w:r>
         <w:rPr>
           <w:rFonts w:ascii="Arial" w:hAnsi="Arial" w:cs="Arial"/>
           <w:bCs/>
-          <w:color w:val="000000" w:themeColor="text1"/>
-          <w:sz w:val="21"/>
-          <w:szCs w:val="21"/>
-        </w:rPr>
-        <w:t>2023-202</w:t>
+          <w:i/>
+          <w:iCs/>
+          <w:color w:val="000000" w:themeColor="text1"/>
+          <w:sz w:val="21"/>
+          <w:szCs w:val="21"/>
+        </w:rPr>
+        <w:tab/>
       </w:r>
       <w:r>
         <w:rPr>
           <w:rFonts w:ascii="Arial" w:hAnsi="Arial" w:cs="Arial"/>
           <w:bCs/>
-          <w:color w:val="000000" w:themeColor="text1"/>
-          <w:sz w:val="21"/>
-          <w:szCs w:val="21"/>
-        </w:rPr>
-        <w:t>5</w:t>
+          <w:i/>
+          <w:iCs/>
+          <w:color w:val="000000" w:themeColor="text1"/>
+          <w:sz w:val="21"/>
+          <w:szCs w:val="21"/>
+        </w:rPr>
+        <w:tab/>
+      </w:r>
+      <w:r>
+        <w:rPr>
+          <w:rFonts w:ascii="Arial" w:hAnsi="Arial" w:cs="Arial"/>
+          <w:bCs/>
+          <w:i/>
+          <w:iCs/>
+          <w:color w:val="000000" w:themeColor="text1"/>
+          <w:sz w:val="21"/>
+          <w:szCs w:val="21"/>
+        </w:rPr>
+        <w:tab/>
+      </w:r>
+      <w:r>
+        <w:rPr>
+          <w:rFonts w:ascii="Arial" w:hAnsi="Arial" w:cs="Arial"/>
+          <w:bCs/>
+          <w:i/>
+          <w:iCs/>
+          <w:color w:val="000000" w:themeColor="text1"/>
+          <w:sz w:val="21"/>
+          <w:szCs w:val="21"/>
+        </w:rPr>
+        <w:tab/>
+        <w:t xml:space="preserve">    </w:t>
+      </w:r>
+      <w:r>
+        <w:rPr>
+          <w:rFonts w:ascii="Arial" w:hAnsi="Arial" w:cs="Arial"/>
+          <w:bCs/>
+          <w:i/>
+          <w:iCs/>
+          <w:color w:val="000000" w:themeColor="text1"/>
+          <w:sz w:val="21"/>
+          <w:szCs w:val="21"/>
+        </w:rPr>
+        <w:t>202</w:t>
+      </w:r>
+      <w:r>
+        <w:rPr>
+          <w:rFonts w:ascii="Arial" w:hAnsi="Arial" w:cs="Arial"/>
+          <w:bCs/>
+          <w:i/>
+          <w:iCs/>
+          <w:color w:val="000000" w:themeColor="text1"/>
+          <w:sz w:val="21"/>
+          <w:szCs w:val="21"/>
+        </w:rPr>
+        <w:t>3</w:t>
+      </w:r>
+      <w:r>
+        <w:rPr>
+          <w:rFonts w:ascii="Arial" w:hAnsi="Arial" w:cs="Arial"/>
+          <w:bCs/>
+          <w:i/>
+          <w:iCs/>
+          <w:color w:val="000000" w:themeColor="text1"/>
+          <w:sz w:val="21"/>
+          <w:szCs w:val="21"/>
+        </w:rPr>
+        <w:t xml:space="preserve"> – 202</w:t>
+      </w:r>
+      <w:r>
+        <w:rPr>
+          <w:rFonts w:ascii="Arial" w:hAnsi="Arial" w:cs="Arial"/>
+          <w:bCs/>
+          <w:i/>
+          <w:iCs/>
+          <w:color w:val="000000" w:themeColor="text1"/>
+          <w:sz w:val="21"/>
+          <w:szCs w:val="21"/>
+        </w:rPr>
+        <w:t>6</w:t>
       </w:r>
     </w:p>
     <w:p>
       <w:pPr>
         <w:spacing w:after="0" w:line="276" w:lineRule="auto"/>
         <w:rPr>
-          <w:rFonts w:ascii="Arial" w:eastAsia="Calibri" w:hAnsi="Arial" w:cs="Arial"/>
-          <w:bCs/>
-          <w:color w:val="000000"/>
-          <w:sz w:val="21"/>
-          <w:szCs w:val="21"/>
-          <w:u w:val="single"/>
+          <w:rFonts w:ascii="Arial" w:hAnsi="Arial" w:cs="Arial"/>
+          <w:bCs/>
+          <w:color w:val="000000" w:themeColor="text1"/>
+          <w:sz w:val="21"/>
+          <w:szCs w:val="21"/>
         </w:rPr>
       </w:pPr>
     </w:p>
@@ -984,7 +1090,7 @@
         <w:spacing w:after="40" w:line="276" w:lineRule="auto"/>
         <w:rPr>
           <w:rFonts w:ascii="Arial" w:eastAsia="Calibri" w:hAnsi="Arial" w:cs="Arial"/>
-          <w:bCs/>
+          <w:b/>
           <w:i/>
           <w:iCs/>
           <w:color w:val="000000"/>
@@ -995,7 +1101,7 @@
       <w:r>
         <w:rPr>
           <w:rFonts w:ascii="Arial" w:eastAsia="Calibri" w:hAnsi="Arial" w:cs="Arial"/>
-          <w:bCs/>
+          <w:b/>
           <w:i/>
           <w:iCs/>
           <w:color w:val="000000"/>
@@ -1007,7 +1113,7 @@
       <w:r>
         <w:rPr>
           <w:rFonts w:ascii="Arial" w:eastAsia="Calibri" w:hAnsi="Arial" w:cs="Arial"/>
-          <w:bCs/>
+          <w:b/>
           <w:i/>
           <w:iCs/>
           <w:color w:val="000000"/>
@@ -1019,7 +1125,7 @@
       <w:r>
         <w:rPr>
           <w:rFonts w:ascii="Arial" w:eastAsia="Calibri" w:hAnsi="Arial" w:cs="Arial"/>
-          <w:bCs/>
+          <w:b/>
           <w:i/>
           <w:iCs/>
           <w:color w:val="000000"/>
@@ -1031,7 +1137,7 @@
       <w:r>
         <w:rPr>
           <w:rFonts w:ascii="Arial" w:eastAsia="Calibri" w:hAnsi="Arial" w:cs="Arial"/>
-          <w:bCs/>
+          <w:b/>
           <w:i/>
           <w:iCs/>
           <w:color w:val="000000"/>
@@ -1039,36 +1145,60 @@
           <w:szCs w:val="21"/>
         </w:rPr>
         <w:tab/>
-        <w:t xml:space="preserve">                         </w:t>
       </w:r>
       <w:r>
         <w:rPr>
           <w:rFonts w:ascii="Arial" w:eastAsia="Calibri" w:hAnsi="Arial" w:cs="Arial"/>
-          <w:bCs/>
+          <w:b/>
           <w:i/>
           <w:iCs/>
           <w:color w:val="000000"/>
           <w:sz w:val="21"/>
           <w:szCs w:val="21"/>
         </w:rPr>
-        <w:t>June</w:t>
+        <w:tab/>
       </w:r>
       <w:r>
         <w:rPr>
           <w:rFonts w:ascii="Arial" w:eastAsia="Calibri" w:hAnsi="Arial" w:cs="Arial"/>
-          <w:bCs/>
+          <w:b/>
           <w:i/>
           <w:iCs/>
           <w:color w:val="000000"/>
           <w:sz w:val="21"/>
           <w:szCs w:val="21"/>
         </w:rPr>
+        <w:tab/>
+        <w:t xml:space="preserve">      </w:t>
+      </w:r>
+      <w:r>
+        <w:rPr>
+          <w:rFonts w:ascii="Arial" w:eastAsia="Calibri" w:hAnsi="Arial" w:cs="Arial"/>
+          <w:b/>
+          <w:i/>
+          <w:iCs/>
+          <w:color w:val="000000"/>
+          <w:sz w:val="21"/>
+          <w:szCs w:val="21"/>
+        </w:rPr>
+        <w:t>Jun</w:t>
+      </w:r>
+      <w:r>
+        <w:rPr>
+          <w:rFonts w:ascii="Arial" w:eastAsia="Calibri" w:hAnsi="Arial" w:cs="Arial"/>
+          <w:b/>
+          <w:i/>
+          <w:iCs/>
+          <w:color w:val="000000"/>
+          <w:sz w:val="21"/>
+          <w:szCs w:val="21"/>
+        </w:rPr>
         <w:t xml:space="preserve"> 2025 – </w:t>
       </w:r>
       <w:r>
         <w:rPr>
           <w:rFonts w:ascii="Arial" w:eastAsia="Calibri" w:hAnsi="Arial" w:cs="Arial"/>
-          <w:bCs/>
+          <w:b/>
           <w:i/>
           <w:iCs/>
           <w:color w:val="000000"/>
@@ -1080,10 +1210,263 @@
     </w:p>
     <w:p>
       <w:pPr>
+        <w:pStyle w:val="ListParagraph"/>
+        <w:numPr>
+          <w:ilvl w:val="0"/>
+          <w:numId w:val="40"/>
+        </w:numPr>
+        <w:pBdr>
+          <w:top w:val="nil"/>
+          <w:left w:val="nil"/>
+          <w:bottom w:val="nil"/>
+          <w:right w:val="nil"/>
+          <w:between w:val="nil"/>
+        </w:pBdr>
+        <w:tabs>
+          <w:tab w:val="left" w:pos="360"/>
+          <w:tab w:val="left" w:pos="1440"/>
+          <w:tab w:val="left" w:pos="5760"/>
+          <w:tab w:val="left" w:pos="7920"/>
+          <w:tab w:val="right" w:pos="10780"/>
+        </w:tabs>
+        <w:spacing w:after="40" w:line="276" w:lineRule="auto"/>
+        <w:rPr>
+          <w:rFonts w:ascii="Arial" w:eastAsia="Calibri" w:hAnsi="Arial" w:cs="Arial"/>
+          <w:bCs/>
+          <w:i/>
+          <w:iCs/>
+          <w:color w:val="000000"/>
+          <w:sz w:val="21"/>
+          <w:szCs w:val="21"/>
+        </w:rPr>
+      </w:pPr>
+      <w:r>
+        <w:rPr>
+          <w:rFonts w:ascii="Arial" w:eastAsia="Calibri" w:hAnsi="Arial" w:cs="Arial"/>
+          <w:bCs/>
+          <w:i/>
+          <w:iCs/>
+          <w:color w:val="000000"/>
+          <w:sz w:val="21"/>
+          <w:szCs w:val="21"/>
+        </w:rPr>
+        <w:t>Collaborated with 7 other assistants to host major STEM-focused events for 200+ students, including Coding with AI, Soldering, and Resume Workshops.</w:t>
+      </w:r>
+    </w:p>
+    <w:p>
+      <w:pPr>
+        <w:pStyle w:val="ListParagraph"/>
+        <w:numPr>
+          <w:ilvl w:val="0"/>
+          <w:numId w:val="40"/>
+        </w:numPr>
+        <w:pBdr>
+          <w:top w:val="nil"/>
+          <w:left w:val="nil"/>
+          <w:bottom w:val="nil"/>
+          <w:right w:val="nil"/>
+          <w:between w:val="nil"/>
+        </w:pBdr>
+        <w:tabs>
+          <w:tab w:val="left" w:pos="360"/>
+          <w:tab w:val="left" w:pos="1440"/>
+          <w:tab w:val="left" w:pos="5760"/>
+          <w:tab w:val="left" w:pos="7920"/>
+          <w:tab w:val="right" w:pos="10780"/>
+        </w:tabs>
+        <w:spacing w:after="40" w:line="276" w:lineRule="auto"/>
+        <w:rPr>
+          <w:rFonts w:ascii="Arial" w:eastAsia="Calibri" w:hAnsi="Arial" w:cs="Arial"/>
+          <w:bCs/>
+          <w:i/>
+          <w:iCs/>
+          <w:color w:val="000000"/>
+          <w:sz w:val="21"/>
+          <w:szCs w:val="21"/>
+        </w:rPr>
+      </w:pPr>
+      <w:r>
+        <w:rPr>
+          <w:rFonts w:ascii="Arial" w:eastAsia="Calibri" w:hAnsi="Arial" w:cs="Arial"/>
+          <w:bCs/>
+          <w:i/>
+          <w:iCs/>
+          <w:color w:val="000000"/>
+          <w:sz w:val="21"/>
+          <w:szCs w:val="21"/>
+        </w:rPr>
+        <w:t>Led event logistics, resource setup, and on-site coordination to ensure smooth execution from start to finish.</w:t>
+      </w:r>
+    </w:p>
+    <w:p>
+      <w:pPr>
+        <w:pStyle w:val="ListParagraph"/>
+        <w:numPr>
+          <w:ilvl w:val="0"/>
+          <w:numId w:val="40"/>
+        </w:numPr>
+        <w:pBdr>
+          <w:top w:val="nil"/>
+          <w:left w:val="nil"/>
+          <w:bottom w:val="nil"/>
+          <w:right w:val="nil"/>
+          <w:between w:val="nil"/>
+        </w:pBdr>
+        <w:tabs>
+          <w:tab w:val="left" w:pos="360"/>
+          <w:tab w:val="left" w:pos="1440"/>
+          <w:tab w:val="left" w:pos="5760"/>
+          <w:tab w:val="left" w:pos="7920"/>
+          <w:tab w:val="right" w:pos="10780"/>
+        </w:tabs>
+        <w:spacing w:after="40" w:line="276" w:lineRule="auto"/>
+        <w:rPr>
+          <w:rFonts w:ascii="Arial" w:eastAsia="Calibri" w:hAnsi="Arial" w:cs="Arial"/>
+          <w:bCs/>
+          <w:i/>
+          <w:iCs/>
+          <w:color w:val="000000"/>
+          <w:sz w:val="21"/>
+          <w:szCs w:val="21"/>
+        </w:rPr>
+      </w:pPr>
+      <w:r>
+        <w:rPr>
+          <w:rFonts w:ascii="Arial" w:eastAsia="Calibri" w:hAnsi="Arial" w:cs="Arial"/>
+          <w:bCs/>
+          <w:i/>
+          <w:iCs/>
+          <w:color w:val="000000"/>
+          <w:sz w:val="21"/>
+          <w:szCs w:val="21"/>
+        </w:rPr>
+        <w:t>Delivered tasks ahead of schedule through proactive planning and communication with faculty and sponsors.</w:t>
+      </w:r>
+    </w:p>
+    <w:p>
+      <w:pPr>
+        <w:pStyle w:val="ListParagraph"/>
+        <w:numPr>
+          <w:ilvl w:val="0"/>
+          <w:numId w:val="40"/>
+        </w:numPr>
+        <w:pBdr>
+          <w:top w:val="nil"/>
+          <w:left w:val="nil"/>
+          <w:bottom w:val="nil"/>
+          <w:right w:val="nil"/>
+          <w:between w:val="nil"/>
+        </w:pBdr>
+        <w:tabs>
+          <w:tab w:val="left" w:pos="360"/>
+          <w:tab w:val="left" w:pos="1440"/>
+          <w:tab w:val="left" w:pos="5760"/>
+          <w:tab w:val="left" w:pos="7920"/>
+          <w:tab w:val="right" w:pos="10780"/>
+        </w:tabs>
+        <w:spacing w:after="40" w:line="276" w:lineRule="auto"/>
+        <w:rPr>
+          <w:rFonts w:ascii="Arial" w:eastAsia="Calibri" w:hAnsi="Arial" w:cs="Arial"/>
+          <w:bCs/>
+          <w:i/>
+          <w:iCs/>
+          <w:color w:val="000000"/>
+          <w:sz w:val="21"/>
+          <w:szCs w:val="21"/>
+        </w:rPr>
+      </w:pPr>
+      <w:r>
+        <w:rPr>
+          <w:rFonts w:ascii="Arial" w:eastAsia="Calibri" w:hAnsi="Arial" w:cs="Arial"/>
+          <w:bCs/>
+          <w:i/>
+          <w:iCs/>
+          <w:color w:val="000000"/>
+          <w:sz w:val="21"/>
+          <w:szCs w:val="21"/>
+        </w:rPr>
+        <w:t>Provided real-time support during events to ensure every participant’s technical and logistical needs were met.</w:t>
+      </w:r>
+    </w:p>
+    <w:p>
+      <w:pPr>
+        <w:pStyle w:val="ListParagraph"/>
+        <w:numPr>
+          <w:ilvl w:val="0"/>
+          <w:numId w:val="40"/>
+        </w:numPr>
+        <w:pBdr>
+          <w:top w:val="nil"/>
+          <w:left w:val="nil"/>
+          <w:bottom w:val="nil"/>
+          <w:right w:val="nil"/>
+          <w:between w:val="nil"/>
+        </w:pBdr>
+        <w:tabs>
+          <w:tab w:val="left" w:pos="360"/>
+          <w:tab w:val="left" w:pos="1440"/>
+          <w:tab w:val="left" w:pos="5760"/>
+          <w:tab w:val="left" w:pos="7920"/>
+          <w:tab w:val="right" w:pos="10780"/>
+        </w:tabs>
+        <w:spacing w:after="40" w:line="276" w:lineRule="auto"/>
+        <w:rPr>
+          <w:rFonts w:ascii="Arial" w:eastAsia="Calibri" w:hAnsi="Arial" w:cs="Arial"/>
+          <w:bCs/>
+          <w:i/>
+          <w:iCs/>
+          <w:color w:val="000000"/>
+          <w:sz w:val="21"/>
+          <w:szCs w:val="21"/>
+        </w:rPr>
+      </w:pPr>
+      <w:r>
+        <w:rPr>
+          <w:rFonts w:ascii="Arial" w:eastAsia="Calibri" w:hAnsi="Arial" w:cs="Arial"/>
+          <w:bCs/>
+          <w:i/>
+          <w:iCs/>
+          <w:color w:val="000000"/>
+          <w:sz w:val="21"/>
+          <w:szCs w:val="21"/>
+        </w:rPr>
+        <w:t>Contributed to post-event reviews, improving operational efficiency and student satisfaction scores.</w:t>
+      </w:r>
+    </w:p>
+    <w:p>
+      <w:pPr>
+        <w:pBdr>
+          <w:top w:val="nil"/>
+          <w:left w:val="nil"/>
+          <w:bottom w:val="nil"/>
+          <w:right w:val="nil"/>
+          <w:between w:val="nil"/>
+        </w:pBdr>
+        <w:tabs>
+          <w:tab w:val="left" w:pos="360"/>
+          <w:tab w:val="left" w:pos="1440"/>
+          <w:tab w:val="left" w:pos="5760"/>
+          <w:tab w:val="left" w:pos="7920"/>
+          <w:tab w:val="right" w:pos="10780"/>
+        </w:tabs>
+        <w:spacing w:after="40" w:line="276" w:lineRule="auto"/>
+        <w:rPr>
+          <w:rFonts w:ascii="Arial" w:eastAsia="Calibri" w:hAnsi="Arial" w:cs="Arial"/>
+          <w:bCs/>
+          <w:i/>
+          <w:iCs/>
+          <w:color w:val="000000"/>
+          <w:sz w:val="21"/>
+          <w:szCs w:val="21"/>
+        </w:rPr>
+      </w:pPr>
+    </w:p>
+    <w:p>
+      <w:pPr>
         <w:spacing w:after="0" w:line="276" w:lineRule="auto"/>
         <w:rPr>
           <w:rFonts w:ascii="Arial" w:eastAsia="Times New Roman" w:hAnsi="Arial" w:cs="Arial"/>
-          <w:bCs/>
+          <w:b/>
           <w:i/>
           <w:iCs/>
           <w:color w:val="000000" w:themeColor="text1"/>
@@ -1096,7 +1479,7 @@
       <w:r>
         <w:rPr>
           <w:rFonts w:ascii="Arial" w:eastAsia="Times New Roman" w:hAnsi="Arial" w:cs="Arial"/>
-          <w:bCs/>
+          <w:b/>
           <w:i/>
           <w:iCs/>
           <w:color w:val="000000" w:themeColor="text1"/>
@@ -1110,7 +1493,7 @@
       <w:r>
         <w:rPr>
           <w:rFonts w:ascii="Arial" w:eastAsia="Times New Roman" w:hAnsi="Arial" w:cs="Arial"/>
-          <w:bCs/>
+          <w:b/>
           <w:i/>
           <w:iCs/>
           <w:color w:val="000000" w:themeColor="text1"/>
@@ -1124,7 +1507,7 @@
       <w:r>
         <w:rPr>
           <w:rFonts w:ascii="Arial" w:eastAsia="Times New Roman" w:hAnsi="Arial" w:cs="Arial"/>
-          <w:bCs/>
+          <w:b/>
           <w:i/>
           <w:iCs/>
           <w:color w:val="000000" w:themeColor="text1"/>
@@ -1138,7 +1521,7 @@
       <w:r>
         <w:rPr>
           <w:rFonts w:ascii="Arial" w:eastAsia="Times New Roman" w:hAnsi="Arial" w:cs="Arial"/>
-          <w:bCs/>
+          <w:b/>
           <w:i/>
           <w:iCs/>
           <w:color w:val="000000" w:themeColor="text1"/>
@@ -1152,7 +1535,7 @@
       <w:r>
         <w:rPr>
           <w:rFonts w:ascii="Arial" w:eastAsia="Times New Roman" w:hAnsi="Arial" w:cs="Arial"/>
-          <w:bCs/>
+          <w:b/>
           <w:i/>
           <w:iCs/>
           <w:color w:val="000000" w:themeColor="text1"/>
@@ -1166,7 +1549,7 @@
       <w:r>
         <w:rPr>
           <w:rFonts w:ascii="Arial" w:eastAsia="Times New Roman" w:hAnsi="Arial" w:cs="Arial"/>
-          <w:bCs/>
+          <w:b/>
           <w:i/>
           <w:iCs/>
           <w:color w:val="000000" w:themeColor="text1"/>
@@ -1180,7 +1563,7 @@
       <w:r>
         <w:rPr>
           <w:rFonts w:ascii="Arial" w:eastAsia="Times New Roman" w:hAnsi="Arial" w:cs="Arial"/>
-          <w:bCs/>
+          <w:b/>
           <w:i/>
           <w:iCs/>
           <w:color w:val="000000" w:themeColor="text1"/>
@@ -1194,7 +1577,7 @@
       <w:r>
         <w:rPr>
           <w:rFonts w:ascii="Arial" w:eastAsia="Times New Roman" w:hAnsi="Arial" w:cs="Arial"/>
-          <w:bCs/>
+          <w:b/>
           <w:i/>
           <w:iCs/>
           <w:color w:val="000000" w:themeColor="text1"/>
@@ -1208,7 +1591,7 @@
       <w:r>
         <w:rPr>
           <w:rFonts w:ascii="Arial" w:eastAsia="Times New Roman" w:hAnsi="Arial" w:cs="Arial"/>
-          <w:bCs/>
+          <w:b/>
           <w:i/>
           <w:iCs/>
           <w:color w:val="000000" w:themeColor="text1"/>
@@ -1218,12 +1601,12 @@
           <w14:ligatures w14:val="none"/>
         </w:rPr>
         <w:tab/>
-        <w:t xml:space="preserve">          </w:t>
+        <w:t xml:space="preserve">      </w:t>
       </w:r>
       <w:r>
         <w:rPr>
           <w:rFonts w:ascii="Arial" w:eastAsia="Times New Roman" w:hAnsi="Arial" w:cs="Arial"/>
-          <w:bCs/>
+          <w:b/>
           <w:i/>
           <w:iCs/>
           <w:color w:val="000000" w:themeColor="text1"/>
@@ -1232,12 +1615,110 @@
           <w:szCs w:val="21"/>
           <w14:ligatures w14:val="none"/>
         </w:rPr>
+        <w:tab/>
+      </w:r>
+      <w:r>
+        <w:rPr>
+          <w:rFonts w:ascii="Arial" w:eastAsia="Times New Roman" w:hAnsi="Arial" w:cs="Arial"/>
+          <w:b/>
+          <w:i/>
+          <w:iCs/>
+          <w:color w:val="000000" w:themeColor="text1"/>
+          <w:kern w:val="0"/>
+          <w:sz w:val="21"/>
+          <w:szCs w:val="21"/>
+          <w14:ligatures w14:val="none"/>
+        </w:rPr>
+        <w:tab/>
+      </w:r>
+      <w:r>
+        <w:rPr>
+          <w:rFonts w:ascii="Arial" w:eastAsia="Times New Roman" w:hAnsi="Arial" w:cs="Arial"/>
+          <w:b/>
+          <w:i/>
+          <w:iCs/>
+          <w:color w:val="000000" w:themeColor="text1"/>
+          <w:kern w:val="0"/>
+          <w:sz w:val="21"/>
+          <w:szCs w:val="21"/>
+          <w14:ligatures w14:val="none"/>
+        </w:rPr>
+        <w:tab/>
+      </w:r>
+      <w:r>
+        <w:rPr>
+          <w:rFonts w:ascii="Arial" w:eastAsia="Times New Roman" w:hAnsi="Arial" w:cs="Arial"/>
+          <w:b/>
+          <w:i/>
+          <w:iCs/>
+          <w:color w:val="000000" w:themeColor="text1"/>
+          <w:kern w:val="0"/>
+          <w:sz w:val="21"/>
+          <w:szCs w:val="21"/>
+          <w14:ligatures w14:val="none"/>
+        </w:rPr>
+        <w:tab/>
+      </w:r>
+      <w:r>
+        <w:rPr>
+          <w:rFonts w:ascii="Arial" w:eastAsia="Times New Roman" w:hAnsi="Arial" w:cs="Arial"/>
+          <w:b/>
+          <w:i/>
+          <w:iCs/>
+          <w:color w:val="000000" w:themeColor="text1"/>
+          <w:kern w:val="0"/>
+          <w:sz w:val="21"/>
+          <w:szCs w:val="21"/>
+          <w14:ligatures w14:val="none"/>
+        </w:rPr>
+        <w:t>May</w:t>
+      </w:r>
+      <w:r>
+        <w:rPr>
+          <w:rFonts w:ascii="Arial" w:eastAsia="Times New Roman" w:hAnsi="Arial" w:cs="Arial"/>
+          <w:b/>
+          <w:i/>
+          <w:iCs/>
+          <w:color w:val="000000" w:themeColor="text1"/>
+          <w:kern w:val="0"/>
+          <w:sz w:val="21"/>
+          <w:szCs w:val="21"/>
+          <w14:ligatures w14:val="none"/>
+        </w:rPr>
+        <w:t xml:space="preserve"> 202</w:t>
+      </w:r>
+      <w:r>
+        <w:rPr>
+          <w:rFonts w:ascii="Arial" w:eastAsia="Times New Roman" w:hAnsi="Arial" w:cs="Arial"/>
+          <w:b/>
+          <w:i/>
+          <w:iCs/>
+          <w:color w:val="000000" w:themeColor="text1"/>
+          <w:kern w:val="0"/>
+          <w:sz w:val="21"/>
+          <w:szCs w:val="21"/>
+          <w14:ligatures w14:val="none"/>
+        </w:rPr>
+        <w:t>4</w:t>
+      </w:r>
+      <w:r>
+        <w:rPr>
+          <w:rFonts w:ascii="Arial" w:eastAsia="Times New Roman" w:hAnsi="Arial" w:cs="Arial"/>
+          <w:b/>
+          <w:i/>
+          <w:iCs/>
+          <w:color w:val="000000" w:themeColor="text1"/>
+          <w:kern w:val="0"/>
+          <w:sz w:val="21"/>
+          <w:szCs w:val="21"/>
+          <w14:ligatures w14:val="none"/>
+        </w:rPr>
         <w:t xml:space="preserve"> </w:t>
       </w:r>
       <w:r>
         <w:rPr>
           <w:rFonts w:ascii="Arial" w:eastAsia="Times New Roman" w:hAnsi="Arial" w:cs="Arial"/>
-          <w:bCs/>
+          <w:b/>
           <w:i/>
           <w:iCs/>
           <w:color w:val="000000" w:themeColor="text1"/>
@@ -1246,12 +1727,317 @@
           <w:szCs w:val="21"/>
           <w14:ligatures w14:val="none"/>
         </w:rPr>
+        <w:t>-</w:t>
+      </w:r>
+      <w:r>
+        <w:rPr>
+          <w:rFonts w:ascii="Arial" w:eastAsia="Times New Roman" w:hAnsi="Arial" w:cs="Arial"/>
+          <w:b/>
+          <w:i/>
+          <w:iCs/>
+          <w:color w:val="000000" w:themeColor="text1"/>
+          <w:kern w:val="0"/>
+          <w:sz w:val="21"/>
+          <w:szCs w:val="21"/>
+          <w14:ligatures w14:val="none"/>
+        </w:rPr>
+        <w:t xml:space="preserve"> </w:t>
+      </w:r>
+      <w:r>
+        <w:rPr>
+          <w:rFonts w:ascii="Arial" w:eastAsia="Times New Roman" w:hAnsi="Arial" w:cs="Arial"/>
+          <w:b/>
+          <w:i/>
+          <w:iCs/>
+          <w:color w:val="000000" w:themeColor="text1"/>
+          <w:kern w:val="0"/>
+          <w:sz w:val="21"/>
+          <w:szCs w:val="21"/>
+          <w14:ligatures w14:val="none"/>
+        </w:rPr>
+        <w:t>May</w:t>
+      </w:r>
+      <w:r>
+        <w:rPr>
+          <w:rFonts w:ascii="Arial" w:eastAsia="Times New Roman" w:hAnsi="Arial" w:cs="Arial"/>
+          <w:b/>
+          <w:i/>
+          <w:iCs/>
+          <w:color w:val="000000" w:themeColor="text1"/>
+          <w:kern w:val="0"/>
+          <w:sz w:val="21"/>
+          <w:szCs w:val="21"/>
+          <w14:ligatures w14:val="none"/>
+        </w:rPr>
+        <w:t xml:space="preserve"> 202</w:t>
+      </w:r>
+      <w:r>
+        <w:rPr>
+          <w:rFonts w:ascii="Arial" w:eastAsia="Times New Roman" w:hAnsi="Arial" w:cs="Arial"/>
+          <w:b/>
+          <w:i/>
+          <w:iCs/>
+          <w:color w:val="000000" w:themeColor="text1"/>
+          <w:kern w:val="0"/>
+          <w:sz w:val="21"/>
+          <w:szCs w:val="21"/>
+          <w14:ligatures w14:val="none"/>
+        </w:rPr>
+        <w:t>5</w:t>
+      </w:r>
+    </w:p>
+    <w:p>
+      <w:pPr>
+        <w:pStyle w:val="ListParagraph"/>
+        <w:numPr>
+          <w:ilvl w:val="0"/>
+          <w:numId w:val="40"/>
+        </w:numPr>
+        <w:spacing w:after="0" w:line="276" w:lineRule="auto"/>
+        <w:rPr>
+          <w:rFonts w:ascii="Arial" w:eastAsia="Times New Roman" w:hAnsi="Arial" w:cs="Arial"/>
+          <w:bCs/>
+          <w:i/>
+          <w:iCs/>
+          <w:color w:val="000000" w:themeColor="text1"/>
+          <w:kern w:val="0"/>
+          <w:sz w:val="21"/>
+          <w:szCs w:val="21"/>
+          <w14:ligatures w14:val="none"/>
+        </w:rPr>
+      </w:pPr>
+      <w:r>
+        <w:rPr>
+          <w:rFonts w:ascii="Arial" w:eastAsia="Times New Roman" w:hAnsi="Arial" w:cs="Arial"/>
+          <w:bCs/>
+          <w:i/>
+          <w:iCs/>
+          <w:color w:val="000000" w:themeColor="text1"/>
+          <w:kern w:val="0"/>
+          <w:sz w:val="21"/>
+          <w:szCs w:val="21"/>
+          <w14:ligatures w14:val="none"/>
+        </w:rPr>
+        <w:t>Supported two sections of 100+ students under Prof. Duc Ta in mastering core Java and OOP concepts.</w:t>
+      </w:r>
+    </w:p>
+    <w:p>
+      <w:pPr>
+        <w:pStyle w:val="ListParagraph"/>
+        <w:numPr>
+          <w:ilvl w:val="0"/>
+          <w:numId w:val="40"/>
+        </w:numPr>
+        <w:spacing w:after="0" w:line="276" w:lineRule="auto"/>
+        <w:rPr>
+          <w:rFonts w:ascii="Arial" w:eastAsia="Times New Roman" w:hAnsi="Arial" w:cs="Arial"/>
+          <w:bCs/>
+          <w:i/>
+          <w:iCs/>
+          <w:color w:val="000000" w:themeColor="text1"/>
+          <w:kern w:val="0"/>
+          <w:sz w:val="21"/>
+          <w:szCs w:val="21"/>
+          <w14:ligatures w14:val="none"/>
+        </w:rPr>
+      </w:pPr>
+      <w:r>
+        <w:rPr>
+          <w:rFonts w:ascii="Arial" w:eastAsia="Times New Roman" w:hAnsi="Arial" w:cs="Arial"/>
+          <w:bCs/>
+          <w:i/>
+          <w:iCs/>
+          <w:color w:val="000000" w:themeColor="text1"/>
+          <w:kern w:val="0"/>
+          <w:sz w:val="21"/>
+          <w:szCs w:val="21"/>
+          <w14:ligatures w14:val="none"/>
+        </w:rPr>
+        <w:t>Assisted students with environment setup, syntax errors, debugging, and conceptual misunderstandings during lectures and labs.</w:t>
+      </w:r>
+    </w:p>
+    <w:p>
+      <w:pPr>
+        <w:pStyle w:val="ListParagraph"/>
+        <w:numPr>
+          <w:ilvl w:val="0"/>
+          <w:numId w:val="40"/>
+        </w:numPr>
+        <w:spacing w:after="0" w:line="276" w:lineRule="auto"/>
+        <w:rPr>
+          <w:rFonts w:ascii="Arial" w:eastAsia="Times New Roman" w:hAnsi="Arial" w:cs="Arial"/>
+          <w:bCs/>
+          <w:i/>
+          <w:iCs/>
+          <w:color w:val="000000" w:themeColor="text1"/>
+          <w:kern w:val="0"/>
+          <w:sz w:val="21"/>
+          <w:szCs w:val="21"/>
+          <w14:ligatures w14:val="none"/>
+        </w:rPr>
+      </w:pPr>
+      <w:r>
+        <w:rPr>
+          <w:rFonts w:ascii="Arial" w:eastAsia="Times New Roman" w:hAnsi="Arial" w:cs="Arial"/>
+          <w:bCs/>
+          <w:i/>
+          <w:iCs/>
+          <w:color w:val="000000" w:themeColor="text1"/>
+          <w:kern w:val="0"/>
+          <w:sz w:val="21"/>
+          <w:szCs w:val="21"/>
+          <w14:ligatures w14:val="none"/>
+        </w:rPr>
+        <w:t>Collaborated with instructors and assistants to design hands-on coding exercises and maintain consistent grading standards.</w:t>
+      </w:r>
+    </w:p>
+    <w:p>
+      <w:pPr>
+        <w:pStyle w:val="ListParagraph"/>
+        <w:numPr>
+          <w:ilvl w:val="0"/>
+          <w:numId w:val="40"/>
+        </w:numPr>
+        <w:spacing w:after="0" w:line="276" w:lineRule="auto"/>
+        <w:rPr>
+          <w:rFonts w:ascii="Arial" w:eastAsia="Times New Roman" w:hAnsi="Arial" w:cs="Arial"/>
+          <w:bCs/>
+          <w:i/>
+          <w:iCs/>
+          <w:color w:val="000000" w:themeColor="text1"/>
+          <w:kern w:val="0"/>
+          <w:sz w:val="21"/>
+          <w:szCs w:val="21"/>
+          <w14:ligatures w14:val="none"/>
+        </w:rPr>
+      </w:pPr>
+      <w:r>
+        <w:rPr>
+          <w:rFonts w:ascii="Arial" w:eastAsia="Times New Roman" w:hAnsi="Arial" w:cs="Arial"/>
+          <w:bCs/>
+          <w:i/>
+          <w:iCs/>
+          <w:color w:val="000000" w:themeColor="text1"/>
+          <w:kern w:val="0"/>
+          <w:sz w:val="21"/>
+          <w:szCs w:val="21"/>
+          <w14:ligatures w14:val="none"/>
+        </w:rPr>
+        <w:t>Provided one-on-one mentoring to help students strengthen coding logic and improve project quality.</w:t>
+      </w:r>
+    </w:p>
+    <w:p>
+      <w:pPr>
+        <w:pStyle w:val="ListParagraph"/>
+        <w:numPr>
+          <w:ilvl w:val="0"/>
+          <w:numId w:val="40"/>
+        </w:numPr>
+        <w:spacing w:after="0" w:line="276" w:lineRule="auto"/>
+        <w:rPr>
+          <w:rFonts w:ascii="Arial" w:eastAsia="Times New Roman" w:hAnsi="Arial" w:cs="Arial"/>
+          <w:bCs/>
+          <w:i/>
+          <w:iCs/>
+          <w:color w:val="000000" w:themeColor="text1"/>
+          <w:kern w:val="0"/>
+          <w:sz w:val="21"/>
+          <w:szCs w:val="21"/>
+          <w14:ligatures w14:val="none"/>
+        </w:rPr>
+      </w:pPr>
+      <w:proofErr w:type="gramStart"/>
+      <w:r>
+        <w:rPr>
+          <w:rFonts w:ascii="Arial" w:eastAsia="Times New Roman" w:hAnsi="Arial" w:cs="Arial"/>
+          <w:bCs/>
+          <w:i/>
+          <w:iCs/>
+          <w:color w:val="000000" w:themeColor="text1"/>
+          <w:kern w:val="0"/>
+          <w:sz w:val="21"/>
+          <w:szCs w:val="21"/>
+          <w14:ligatures w14:val="none"/>
+        </w:rPr>
+        <w:t>Received</w:t>
+      </w:r>
+      <w:proofErr w:type="gramEnd"/>
+      <w:r>
+        <w:rPr>
+          <w:rFonts w:ascii="Arial" w:eastAsia="Times New Roman" w:hAnsi="Arial" w:cs="Arial"/>
+          <w:bCs/>
+          <w:i/>
+          <w:iCs/>
+          <w:color w:val="000000" w:themeColor="text1"/>
+          <w:kern w:val="0"/>
+          <w:sz w:val="21"/>
+          <w:szCs w:val="21"/>
+          <w14:ligatures w14:val="none"/>
+        </w:rPr>
+        <w:t xml:space="preserve"> appreciation from students for clear guidance and responsiveness to technical issues.</w:t>
+      </w:r>
+    </w:p>
+    <w:p>
+      <w:pPr>
+        <w:spacing w:after="0" w:line="276" w:lineRule="auto"/>
+        <w:rPr>
+          <w:rFonts w:ascii="Arial" w:eastAsia="Times New Roman" w:hAnsi="Arial" w:cs="Arial"/>
+          <w:b/>
+          <w:i/>
+          <w:iCs/>
+          <w:color w:val="000000" w:themeColor="text1"/>
+          <w:kern w:val="0"/>
+          <w:sz w:val="21"/>
+          <w:szCs w:val="21"/>
+          <w14:ligatures w14:val="none"/>
+        </w:rPr>
+      </w:pPr>
+    </w:p>
+    <w:p>
+      <w:pPr>
+        <w:spacing w:after="0" w:line="276" w:lineRule="auto"/>
+        <w:rPr>
+          <w:rFonts w:ascii="Arial" w:eastAsia="Calibri" w:hAnsi="Arial" w:cs="Arial"/>
+          <w:b/>
+          <w:i/>
+          <w:iCs/>
+          <w:color w:val="000000"/>
+          <w:sz w:val="21"/>
+          <w:szCs w:val="21"/>
+        </w:rPr>
+      </w:pPr>
+      <w:r>
+        <w:rPr>
+          <w:rFonts w:ascii="Arial" w:eastAsia="Times New Roman" w:hAnsi="Arial" w:cs="Arial"/>
+          <w:b/>
+          <w:i/>
+          <w:iCs/>
+          <w:color w:val="000000" w:themeColor="text1"/>
+          <w:kern w:val="0"/>
+          <w:sz w:val="21"/>
+          <w:szCs w:val="21"/>
+          <w14:ligatures w14:val="none"/>
+        </w:rPr>
+        <w:t>Vice President, AI Club, SF State</w:t>
+      </w:r>
+      <w:r>
+        <w:rPr>
+          <w:rFonts w:ascii="Arial" w:eastAsia="Times New Roman" w:hAnsi="Arial" w:cs="Arial"/>
+          <w:b/>
+          <w:i/>
+          <w:iCs/>
+          <w:color w:val="000000" w:themeColor="text1"/>
+          <w:kern w:val="0"/>
+          <w:sz w:val="21"/>
+          <w:szCs w:val="21"/>
+          <w14:ligatures w14:val="none"/>
+        </w:rPr>
         <w:tab/>
       </w:r>
       <w:r>
         <w:rPr>
           <w:rFonts w:ascii="Arial" w:eastAsia="Times New Roman" w:hAnsi="Arial" w:cs="Arial"/>
-          <w:bCs/>
+          <w:b/>
           <w:i/>
           <w:iCs/>
           <w:color w:val="000000" w:themeColor="text1"/>
@@ -1265,7 +2051,49 @@
       <w:r>
         <w:rPr>
           <w:rFonts w:ascii="Arial" w:eastAsia="Times New Roman" w:hAnsi="Arial" w:cs="Arial"/>
-          <w:bCs/>
+          <w:b/>
+          <w:i/>
+          <w:iCs/>
+          <w:color w:val="000000" w:themeColor="text1"/>
+          <w:kern w:val="0"/>
+          <w:sz w:val="21"/>
+          <w:szCs w:val="21"/>
+          <w14:ligatures w14:val="none"/>
+        </w:rPr>
+        <w:tab/>
+      </w:r>
+      <w:r>
+        <w:rPr>
+          <w:rFonts w:ascii="Arial" w:eastAsia="Times New Roman" w:hAnsi="Arial" w:cs="Arial"/>
+          <w:b/>
+          <w:i/>
+          <w:iCs/>
+          <w:color w:val="000000" w:themeColor="text1"/>
+          <w:kern w:val="0"/>
+          <w:sz w:val="21"/>
+          <w:szCs w:val="21"/>
+          <w14:ligatures w14:val="none"/>
+        </w:rPr>
+        <w:tab/>
+      </w:r>
+      <w:r>
+        <w:rPr>
+          <w:rFonts w:ascii="Arial" w:eastAsia="Times New Roman" w:hAnsi="Arial" w:cs="Arial"/>
+          <w:b/>
+          <w:i/>
+          <w:iCs/>
+          <w:color w:val="000000" w:themeColor="text1"/>
+          <w:kern w:val="0"/>
+          <w:sz w:val="21"/>
+          <w:szCs w:val="21"/>
+          <w14:ligatures w14:val="none"/>
+        </w:rPr>
+        <w:tab/>
+      </w:r>
+      <w:r>
+        <w:rPr>
+          <w:rFonts w:ascii="Arial" w:eastAsia="Times New Roman" w:hAnsi="Arial" w:cs="Arial"/>
+          <w:b/>
           <w:i/>
           <w:iCs/>
           <w:color w:val="000000" w:themeColor="text1"/>
@@ -1280,7 +2108,7 @@
       <w:r>
         <w:rPr>
           <w:rFonts w:ascii="Arial" w:eastAsia="Times New Roman" w:hAnsi="Arial" w:cs="Arial"/>
-          <w:bCs/>
+          <w:b/>
           <w:i/>
           <w:iCs/>
           <w:color w:val="000000" w:themeColor="text1"/>
@@ -1289,12 +2117,12 @@
           <w:szCs w:val="21"/>
           <w14:ligatures w14:val="none"/>
         </w:rPr>
-        <w:t>May</w:t>
+        <w:tab/>
       </w:r>
       <w:r>
         <w:rPr>
           <w:rFonts w:ascii="Arial" w:eastAsia="Times New Roman" w:hAnsi="Arial" w:cs="Arial"/>
-          <w:bCs/>
+          <w:b/>
           <w:i/>
           <w:iCs/>
           <w:color w:val="000000" w:themeColor="text1"/>
@@ -1303,140 +2131,318 @@
           <w:szCs w:val="21"/>
           <w14:ligatures w14:val="none"/>
         </w:rPr>
-        <w:t xml:space="preserve"> 202</w:t>
-      </w:r>
-      <w:r>
-        <w:rPr>
-          <w:rFonts w:ascii="Arial" w:eastAsia="Times New Roman" w:hAnsi="Arial" w:cs="Arial"/>
-          <w:bCs/>
-          <w:i/>
-          <w:iCs/>
-          <w:color w:val="000000" w:themeColor="text1"/>
-          <w:kern w:val="0"/>
-          <w:sz w:val="21"/>
-          <w:szCs w:val="21"/>
-          <w14:ligatures w14:val="none"/>
-        </w:rPr>
-        <w:t>4</w:t>
-      </w:r>
-      <w:r>
-        <w:rPr>
-          <w:rFonts w:ascii="Arial" w:eastAsia="Times New Roman" w:hAnsi="Arial" w:cs="Arial"/>
-          <w:bCs/>
-          <w:i/>
-          <w:iCs/>
-          <w:color w:val="000000" w:themeColor="text1"/>
-          <w:kern w:val="0"/>
-          <w:sz w:val="21"/>
-          <w:szCs w:val="21"/>
-          <w14:ligatures w14:val="none"/>
-        </w:rPr>
-        <w:t xml:space="preserve"> </w:t>
-      </w:r>
-      <w:r>
-        <w:rPr>
-          <w:rFonts w:ascii="Arial" w:eastAsia="Times New Roman" w:hAnsi="Arial" w:cs="Arial"/>
-          <w:bCs/>
-          <w:i/>
-          <w:iCs/>
-          <w:color w:val="000000" w:themeColor="text1"/>
-          <w:kern w:val="0"/>
-          <w:sz w:val="21"/>
-          <w:szCs w:val="21"/>
-          <w14:ligatures w14:val="none"/>
-        </w:rPr>
-        <w:t>-</w:t>
-      </w:r>
-      <w:r>
-        <w:rPr>
-          <w:rFonts w:ascii="Arial" w:eastAsia="Times New Roman" w:hAnsi="Arial" w:cs="Arial"/>
-          <w:bCs/>
-          <w:i/>
-          <w:iCs/>
-          <w:color w:val="000000" w:themeColor="text1"/>
-          <w:kern w:val="0"/>
-          <w:sz w:val="21"/>
-          <w:szCs w:val="21"/>
-          <w14:ligatures w14:val="none"/>
-        </w:rPr>
-        <w:t xml:space="preserve"> </w:t>
-      </w:r>
-      <w:r>
-        <w:rPr>
-          <w:rFonts w:ascii="Arial" w:eastAsia="Times New Roman" w:hAnsi="Arial" w:cs="Arial"/>
-          <w:bCs/>
-          <w:i/>
-          <w:iCs/>
-          <w:color w:val="000000" w:themeColor="text1"/>
-          <w:kern w:val="0"/>
-          <w:sz w:val="21"/>
-          <w:szCs w:val="21"/>
-          <w14:ligatures w14:val="none"/>
-        </w:rPr>
-        <w:t>May</w:t>
-      </w:r>
-      <w:r>
-        <w:rPr>
-          <w:rFonts w:ascii="Arial" w:eastAsia="Times New Roman" w:hAnsi="Arial" w:cs="Arial"/>
-          <w:bCs/>
-          <w:i/>
-          <w:iCs/>
-          <w:color w:val="000000" w:themeColor="text1"/>
-          <w:kern w:val="0"/>
-          <w:sz w:val="21"/>
-          <w:szCs w:val="21"/>
-          <w14:ligatures w14:val="none"/>
-        </w:rPr>
-        <w:t xml:space="preserve"> 202</w:t>
-      </w:r>
-      <w:r>
-        <w:rPr>
-          <w:rFonts w:ascii="Arial" w:eastAsia="Times New Roman" w:hAnsi="Arial" w:cs="Arial"/>
-          <w:bCs/>
-          <w:i/>
-          <w:iCs/>
-          <w:color w:val="000000" w:themeColor="text1"/>
-          <w:kern w:val="0"/>
-          <w:sz w:val="21"/>
-          <w:szCs w:val="21"/>
-          <w14:ligatures w14:val="none"/>
+        <w:tab/>
+        <w:t xml:space="preserve">  </w:t>
+      </w:r>
+      <w:r>
+        <w:rPr>
+          <w:rFonts w:ascii="Arial" w:eastAsia="Calibri" w:hAnsi="Arial" w:cs="Arial"/>
+          <w:b/>
+          <w:i/>
+          <w:iCs/>
+          <w:color w:val="000000"/>
+          <w:sz w:val="21"/>
+          <w:szCs w:val="21"/>
+        </w:rPr>
+        <w:t>Jun 2025 – Dec 202</w:t>
+      </w:r>
+      <w:r>
+        <w:rPr>
+          <w:rFonts w:ascii="Arial" w:eastAsia="Calibri" w:hAnsi="Arial" w:cs="Arial"/>
+          <w:b/>
+          <w:i/>
+          <w:iCs/>
+          <w:color w:val="000000"/>
+          <w:sz w:val="21"/>
+          <w:szCs w:val="21"/>
         </w:rPr>
         <w:t>5</w:t>
       </w:r>
     </w:p>
     <w:p>
       <w:pPr>
+        <w:pStyle w:val="ListParagraph"/>
+        <w:numPr>
+          <w:ilvl w:val="0"/>
+          <w:numId w:val="40"/>
+        </w:numPr>
         <w:spacing w:after="0" w:line="276" w:lineRule="auto"/>
         <w:rPr>
-          <w:rFonts w:ascii="Arial" w:eastAsia="Times New Roman" w:hAnsi="Arial" w:cs="Arial"/>
-          <w:bCs/>
-          <w:i/>
-          <w:iCs/>
-          <w:color w:val="000000" w:themeColor="text1"/>
-          <w:kern w:val="0"/>
-          <w:sz w:val="21"/>
-          <w:szCs w:val="21"/>
-          <w14:ligatures w14:val="none"/>
-        </w:rPr>
-      </w:pPr>
-      <w:r>
-        <w:rPr>
-          <w:rFonts w:ascii="Arial" w:eastAsia="Times New Roman" w:hAnsi="Arial" w:cs="Arial"/>
-          <w:bCs/>
-          <w:i/>
-          <w:iCs/>
-          <w:color w:val="000000" w:themeColor="text1"/>
-          <w:kern w:val="0"/>
-          <w:sz w:val="21"/>
-          <w:szCs w:val="21"/>
-          <w14:ligatures w14:val="none"/>
-        </w:rPr>
-        <w:t>Vice President, AI Club, SF State</w:t>
-      </w:r>
+          <w:rFonts w:ascii="Arial" w:eastAsia="Calibri" w:hAnsi="Arial" w:cs="Arial"/>
+          <w:bCs/>
+          <w:i/>
+          <w:iCs/>
+          <w:color w:val="000000"/>
+          <w:sz w:val="21"/>
+          <w:szCs w:val="21"/>
+        </w:rPr>
+      </w:pPr>
+      <w:r>
+        <w:rPr>
+          <w:rFonts w:ascii="Arial" w:eastAsia="Calibri" w:hAnsi="Arial" w:cs="Arial"/>
+          <w:bCs/>
+          <w:i/>
+          <w:iCs/>
+          <w:color w:val="000000"/>
+          <w:sz w:val="21"/>
+          <w:szCs w:val="21"/>
+        </w:rPr>
+        <w:t>Founded and scaled the AI Club from 0 to 80+ active members by initiating outreach, partnerships, and sponsorships.</w:t>
+      </w:r>
+    </w:p>
+    <w:p>
+      <w:pPr>
+        <w:pStyle w:val="ListParagraph"/>
+        <w:numPr>
+          <w:ilvl w:val="0"/>
+          <w:numId w:val="40"/>
+        </w:numPr>
+        <w:spacing w:after="0" w:line="276" w:lineRule="auto"/>
+        <w:rPr>
+          <w:rFonts w:ascii="Arial" w:eastAsia="Calibri" w:hAnsi="Arial" w:cs="Arial"/>
+          <w:bCs/>
+          <w:i/>
+          <w:iCs/>
+          <w:color w:val="000000"/>
+          <w:sz w:val="21"/>
+          <w:szCs w:val="21"/>
+        </w:rPr>
+      </w:pPr>
+      <w:r>
+        <w:rPr>
+          <w:rFonts w:ascii="Arial" w:eastAsia="Calibri" w:hAnsi="Arial" w:cs="Arial"/>
+          <w:bCs/>
+          <w:i/>
+          <w:iCs/>
+          <w:color w:val="000000"/>
+          <w:sz w:val="21"/>
+          <w:szCs w:val="21"/>
+        </w:rPr>
+        <w:t>O</w:t>
+      </w:r>
+      <w:r>
+        <w:rPr>
+          <w:rFonts w:ascii="Arial" w:eastAsia="Calibri" w:hAnsi="Arial" w:cs="Arial"/>
+          <w:bCs/>
+          <w:i/>
+          <w:iCs/>
+          <w:color w:val="000000"/>
+          <w:sz w:val="21"/>
+          <w:szCs w:val="21"/>
+        </w:rPr>
+        <w:t xml:space="preserve">rganized hands-on workshops on practical AI applications — including </w:t>
+      </w:r>
+      <w:proofErr w:type="spellStart"/>
+      <w:r>
+        <w:rPr>
+          <w:rFonts w:ascii="Arial" w:eastAsia="Calibri" w:hAnsi="Arial" w:cs="Arial"/>
+          <w:bCs/>
+          <w:i/>
+          <w:iCs/>
+          <w:color w:val="000000"/>
+          <w:sz w:val="21"/>
+          <w:szCs w:val="21"/>
+        </w:rPr>
+        <w:t>LangChain</w:t>
+      </w:r>
+      <w:proofErr w:type="spellEnd"/>
+      <w:r>
+        <w:rPr>
+          <w:rFonts w:ascii="Arial" w:eastAsia="Calibri" w:hAnsi="Arial" w:cs="Arial"/>
+          <w:bCs/>
+          <w:i/>
+          <w:iCs/>
+          <w:color w:val="000000"/>
+          <w:sz w:val="21"/>
+          <w:szCs w:val="21"/>
+        </w:rPr>
+        <w:t>, OpenAI APIs, and ChatGPT integration.</w:t>
+      </w:r>
+    </w:p>
+    <w:p>
+      <w:pPr>
+        <w:pStyle w:val="ListParagraph"/>
+        <w:numPr>
+          <w:ilvl w:val="0"/>
+          <w:numId w:val="40"/>
+        </w:numPr>
+        <w:spacing w:after="0" w:line="276" w:lineRule="auto"/>
+        <w:rPr>
+          <w:rFonts w:ascii="Arial" w:eastAsia="Calibri" w:hAnsi="Arial" w:cs="Arial"/>
+          <w:bCs/>
+          <w:i/>
+          <w:iCs/>
+          <w:color w:val="000000"/>
+          <w:sz w:val="21"/>
+          <w:szCs w:val="21"/>
+        </w:rPr>
+      </w:pPr>
+      <w:r>
+        <w:rPr>
+          <w:rFonts w:ascii="Arial" w:eastAsia="Calibri" w:hAnsi="Arial" w:cs="Arial"/>
+          <w:bCs/>
+          <w:i/>
+          <w:iCs/>
+          <w:color w:val="000000"/>
+          <w:sz w:val="21"/>
+          <w:szCs w:val="21"/>
+        </w:rPr>
+        <w:t>Collaborated with 3 other clubs and university departments to promote interdisciplinary learning and real-world AI awareness.</w:t>
+      </w:r>
+    </w:p>
+    <w:p>
+      <w:pPr>
+        <w:pStyle w:val="ListParagraph"/>
+        <w:numPr>
+          <w:ilvl w:val="0"/>
+          <w:numId w:val="40"/>
+        </w:numPr>
+        <w:spacing w:after="0" w:line="276" w:lineRule="auto"/>
+        <w:rPr>
+          <w:rFonts w:ascii="Arial" w:eastAsia="Calibri" w:hAnsi="Arial" w:cs="Arial"/>
+          <w:bCs/>
+          <w:i/>
+          <w:iCs/>
+          <w:color w:val="000000"/>
+          <w:sz w:val="21"/>
+          <w:szCs w:val="21"/>
+        </w:rPr>
+      </w:pPr>
+      <w:r>
+        <w:rPr>
+          <w:rFonts w:ascii="Arial" w:eastAsia="Calibri" w:hAnsi="Arial" w:cs="Arial"/>
+          <w:bCs/>
+          <w:i/>
+          <w:iCs/>
+          <w:color w:val="000000"/>
+          <w:sz w:val="21"/>
+          <w:szCs w:val="21"/>
+        </w:rPr>
+        <w:t>Mentored students on building AI side projects and understanding model deployment fundamentals.</w:t>
+      </w:r>
+    </w:p>
+    <w:p>
+      <w:pPr>
+        <w:pStyle w:val="ListParagraph"/>
+        <w:numPr>
+          <w:ilvl w:val="0"/>
+          <w:numId w:val="40"/>
+        </w:numPr>
+        <w:spacing w:after="0" w:line="276" w:lineRule="auto"/>
+        <w:rPr>
+          <w:rFonts w:ascii="Arial" w:eastAsia="Calibri" w:hAnsi="Arial" w:cs="Arial"/>
+          <w:bCs/>
+          <w:i/>
+          <w:iCs/>
+          <w:color w:val="000000"/>
+          <w:sz w:val="21"/>
+          <w:szCs w:val="21"/>
+        </w:rPr>
+      </w:pPr>
+      <w:r>
+        <w:rPr>
+          <w:rFonts w:ascii="Arial" w:eastAsia="Calibri" w:hAnsi="Arial" w:cs="Arial"/>
+          <w:bCs/>
+          <w:i/>
+          <w:iCs/>
+          <w:color w:val="000000"/>
+          <w:sz w:val="21"/>
+          <w:szCs w:val="21"/>
+        </w:rPr>
+        <w:t>Spearheaded events that increased student engagement in machine learning and prompt engineering by 60%.</w:t>
+      </w:r>
+    </w:p>
+    <w:p>
+      <w:pPr>
+        <w:spacing w:after="0" w:line="276" w:lineRule="auto"/>
+        <w:rPr>
+          <w:rFonts w:ascii="Arial" w:eastAsia="Calibri" w:hAnsi="Arial" w:cs="Arial"/>
+          <w:bCs/>
+          <w:i/>
+          <w:iCs/>
+          <w:color w:val="000000"/>
+          <w:sz w:val="21"/>
+          <w:szCs w:val="21"/>
+        </w:rPr>
+      </w:pPr>
+    </w:p>
+    <w:p>
+      <w:pPr>
+        <w:spacing w:after="0" w:line="276" w:lineRule="auto"/>
+        <w:rPr>
+          <w:rFonts w:ascii="Arial" w:eastAsia="Calibri" w:hAnsi="Arial" w:cs="Arial"/>
+          <w:b/>
+          <w:color w:val="000000"/>
+          <w:sz w:val="21"/>
+          <w:szCs w:val="21"/>
+        </w:rPr>
+      </w:pPr>
+      <w:r>
+        <w:rPr>
+          <w:rFonts w:ascii="Arial" w:eastAsia="Calibri" w:hAnsi="Arial" w:cs="Arial"/>
+          <w:b/>
+          <w:color w:val="000000"/>
+          <w:sz w:val="21"/>
+          <w:szCs w:val="21"/>
+        </w:rPr>
+        <w:t xml:space="preserve">For more technical </w:t>
+      </w:r>
+      <w:r>
+        <w:rPr>
+          <w:rFonts w:ascii="Arial" w:eastAsia="Calibri" w:hAnsi="Arial" w:cs="Arial"/>
+          <w:b/>
+          <w:color w:val="000000"/>
+          <w:sz w:val="21"/>
+          <w:szCs w:val="21"/>
+        </w:rPr>
+        <w:t xml:space="preserve">experiences and projects </w:t>
+      </w:r>
+      <w:r>
+        <w:rPr>
+          <w:rFonts w:ascii="Arial" w:eastAsia="Calibri" w:hAnsi="Arial" w:cs="Arial"/>
+          <w:b/>
+          <w:color w:val="000000"/>
+          <w:sz w:val="21"/>
+          <w:szCs w:val="21"/>
+        </w:rPr>
+        <w:t xml:space="preserve">– </w:t>
+      </w:r>
+      <w:hyperlink r:id="rId10" w:history="1">
+        <w:r>
+          <w:rPr>
+            <w:rStyle w:val="Hyperlink"/>
+            <w:rFonts w:ascii="Arial" w:eastAsia="Calibri" w:hAnsi="Arial" w:cs="Arial"/>
+            <w:b/>
+            <w:sz w:val="21"/>
+            <w:szCs w:val="21"/>
+          </w:rPr>
+          <w:t>Portfo</w:t>
+        </w:r>
+        <w:r>
+          <w:rPr>
+            <w:rStyle w:val="Hyperlink"/>
+            <w:rFonts w:ascii="Arial" w:eastAsia="Calibri" w:hAnsi="Arial" w:cs="Arial"/>
+            <w:b/>
+            <w:sz w:val="21"/>
+            <w:szCs w:val="21"/>
+          </w:rPr>
+          <w:t>l</w:t>
+        </w:r>
+        <w:r>
+          <w:rPr>
+            <w:rStyle w:val="Hyperlink"/>
+            <w:rFonts w:ascii="Arial" w:eastAsia="Calibri" w:hAnsi="Arial" w:cs="Arial"/>
+            <w:b/>
+            <w:sz w:val="21"/>
+            <w:szCs w:val="21"/>
+          </w:rPr>
+          <w:t>io</w:t>
+        </w:r>
+      </w:hyperlink>
     </w:p>
     <w:sectPr>
       <w:pgSz w:w="12240" w:h="15840" w:code="1"/>
-      <w:pgMar w:top="1440" w:right="1440" w:bottom="1440" w:left="1440" w:header="720" w:footer="720" w:gutter="0"/>
+      <w:pgMar w:top="720" w:right="720" w:bottom="720" w:left="720" w:header="720" w:footer="720" w:gutter="0"/>
       <w:cols w:space="720"/>
       <w:docGrid w:linePitch="360"/>
     </w:sectPr>
@@ -7159,7 +8165,6 @@
   <w:style w:type="character" w:default="1" w:styleId="DefaultParagraphFont">
     <w:name w:val="Default Paragraph Font"/>
     <w:uiPriority w:val="1"/>
-    <w:semiHidden/>
     <w:unhideWhenUsed/>
   </w:style>
   <w:style w:type="table" w:default="1" w:styleId="TableNormal">

</xml_diff>